<commit_message>
added header/footer in docx
</commit_message>
<xml_diff>
--- a/Taquin.docx
+++ b/Taquin.docx
@@ -121,7 +121,7 @@
                                                     <pic:cNvPicPr/>
                                                   </pic:nvPicPr>
                                                   <pic:blipFill rotWithShape="1">
-                                                    <a:blip r:embed="rId7">
+                                                    <a:blip r:embed="rId9">
                                                       <a:extLst>
                                                         <a:ext uri="{28A0092B-C50C-407E-A947-70E740481C1C}">
                                                           <a14:useLocalDpi xmlns:a14="http://schemas.microsoft.com/office/drawing/2010/main" val="0"/>
@@ -460,7 +460,7 @@
                                               <pic:cNvPicPr/>
                                             </pic:nvPicPr>
                                             <pic:blipFill rotWithShape="1">
-                                              <a:blip r:embed="rId7">
+                                              <a:blip r:embed="rId9">
                                                 <a:extLst>
                                                   <a:ext uri="{28A0092B-C50C-407E-A947-70E740481C1C}">
                                                     <a14:useLocalDpi xmlns:a14="http://schemas.microsoft.com/office/drawing/2010/main" val="0"/>
@@ -734,6 +734,13 @@
     </w:sdt>
     <w:sdt>
       <w:sdtPr>
+        <w:rPr>
+          <w:rFonts w:ascii="Verdana" w:eastAsiaTheme="minorHAnsi" w:hAnsi="Verdana" w:cstheme="minorBidi"/>
+          <w:color w:val="auto"/>
+          <w:sz w:val="22"/>
+          <w:szCs w:val="22"/>
+          <w:lang w:eastAsia="en-US"/>
+        </w:rPr>
         <w:id w:val="2025747581"/>
         <w:docPartObj>
           <w:docPartGallery w:val="Table of Contents"/>
@@ -742,13 +749,8 @@
       </w:sdtPr>
       <w:sdtEndPr>
         <w:rPr>
-          <w:rFonts w:ascii="Verdana" w:eastAsiaTheme="minorHAnsi" w:hAnsi="Verdana" w:cstheme="minorBidi"/>
           <w:b/>
           <w:bCs/>
-          <w:color w:val="auto"/>
-          <w:sz w:val="22"/>
-          <w:szCs w:val="22"/>
-          <w:lang w:eastAsia="en-US"/>
         </w:rPr>
       </w:sdtEndPr>
       <w:sdtContent>
@@ -757,7 +759,12 @@
             <w:pStyle w:val="En-ttedetabledesmatires"/>
           </w:pPr>
           <w:r>
-            <w:t>Table des matières</w:t>
+            <w:t xml:space="preserve">Table des </w:t>
+          </w:r>
+          <w:bookmarkStart w:id="0" w:name="_GoBack"/>
+          <w:bookmarkEnd w:id="0"/>
+          <w:r>
+            <w:t>matières</w:t>
           </w:r>
         </w:p>
         <w:p>
@@ -2043,14 +2050,14 @@
       <w:pPr>
         <w:pStyle w:val="Titre1"/>
       </w:pPr>
-      <w:bookmarkStart w:id="0" w:name="_Toc500324096"/>
-      <w:bookmarkStart w:id="1" w:name="_Toc501648440"/>
+      <w:bookmarkStart w:id="1" w:name="_Toc500324096"/>
+      <w:bookmarkStart w:id="2" w:name="_Toc501648440"/>
       <w:r>
         <w:lastRenderedPageBreak/>
         <w:t>Introduction</w:t>
       </w:r>
-      <w:bookmarkEnd w:id="0"/>
       <w:bookmarkEnd w:id="1"/>
+      <w:bookmarkEnd w:id="2"/>
     </w:p>
     <w:p>
       <w:r>
@@ -2081,7 +2088,7 @@
                     <pic:cNvPicPr/>
                   </pic:nvPicPr>
                   <pic:blipFill>
-                    <a:blip r:embed="rId8">
+                    <a:blip r:embed="rId10">
                       <a:extLst>
                         <a:ext uri="{28A0092B-C50C-407E-A947-70E740481C1C}">
                           <a14:useLocalDpi xmlns:a14="http://schemas.microsoft.com/office/drawing/2010/main" val="0"/>
@@ -2125,8 +2132,8 @@
       <w:pPr>
         <w:pStyle w:val="Titre1"/>
       </w:pPr>
-      <w:bookmarkStart w:id="2" w:name="_Toc500324097"/>
-      <w:bookmarkStart w:id="3" w:name="_Toc501648441"/>
+      <w:bookmarkStart w:id="3" w:name="_Toc500324097"/>
+      <w:bookmarkStart w:id="4" w:name="_Toc501648441"/>
       <w:r>
         <w:t>Librairie</w:t>
       </w:r>
@@ -2137,8 +2144,8 @@
       <w:r>
         <w:t>MadKit</w:t>
       </w:r>
-      <w:bookmarkEnd w:id="2"/>
       <w:bookmarkEnd w:id="3"/>
+      <w:bookmarkEnd w:id="4"/>
       <w:proofErr w:type="spellEnd"/>
     </w:p>
     <w:p>
@@ -2172,7 +2179,7 @@
                     </pic:cNvPicPr>
                   </pic:nvPicPr>
                   <pic:blipFill>
-                    <a:blip r:embed="rId9" cstate="print">
+                    <a:blip r:embed="rId11" cstate="print">
                       <a:extLst>
                         <a:ext uri="{28A0092B-C50C-407E-A947-70E740481C1C}">
                           <a14:useLocalDpi xmlns:a14="http://schemas.microsoft.com/office/drawing/2010/main" val="0"/>
@@ -2268,13 +2275,13 @@
       <w:pPr>
         <w:pStyle w:val="Titre1"/>
       </w:pPr>
-      <w:bookmarkStart w:id="4" w:name="_Toc500324098"/>
-      <w:bookmarkStart w:id="5" w:name="_Toc501648442"/>
+      <w:bookmarkStart w:id="5" w:name="_Toc500324098"/>
+      <w:bookmarkStart w:id="6" w:name="_Toc501648442"/>
       <w:r>
         <w:t>Approche naïve</w:t>
       </w:r>
-      <w:bookmarkEnd w:id="4"/>
       <w:bookmarkEnd w:id="5"/>
+      <w:bookmarkEnd w:id="6"/>
     </w:p>
     <w:p>
       <w:r>
@@ -2307,7 +2314,7 @@
                     </pic:cNvPicPr>
                   </pic:nvPicPr>
                   <pic:blipFill>
-                    <a:blip r:embed="rId10">
+                    <a:blip r:embed="rId12">
                       <a:extLst>
                         <a:ext uri="{28A0092B-C50C-407E-A947-70E740481C1C}">
                           <a14:useLocalDpi xmlns:a14="http://schemas.microsoft.com/office/drawing/2010/main" val="0"/>
@@ -2355,13 +2362,13 @@
       <w:pPr>
         <w:pStyle w:val="Titre2"/>
       </w:pPr>
-      <w:bookmarkStart w:id="6" w:name="_Toc500324099"/>
-      <w:bookmarkStart w:id="7" w:name="_Toc501648443"/>
+      <w:bookmarkStart w:id="7" w:name="_Toc500324099"/>
+      <w:bookmarkStart w:id="8" w:name="_Toc501648443"/>
       <w:r>
         <w:t>Principe général</w:t>
       </w:r>
-      <w:bookmarkEnd w:id="6"/>
       <w:bookmarkEnd w:id="7"/>
+      <w:bookmarkEnd w:id="8"/>
     </w:p>
     <w:p>
       <w:r>
@@ -2417,14 +2424,14 @@
       <w:pPr>
         <w:pStyle w:val="Titre2"/>
       </w:pPr>
-      <w:bookmarkStart w:id="8" w:name="_Toc500324100"/>
-      <w:bookmarkStart w:id="9" w:name="_Toc501648444"/>
+      <w:bookmarkStart w:id="9" w:name="_Toc500324100"/>
+      <w:bookmarkStart w:id="10" w:name="_Toc501648444"/>
       <w:r>
         <w:lastRenderedPageBreak/>
         <w:t>Exemple</w:t>
       </w:r>
-      <w:bookmarkEnd w:id="8"/>
       <w:bookmarkEnd w:id="9"/>
+      <w:bookmarkEnd w:id="10"/>
     </w:p>
     <w:p>
       <w:r>
@@ -2435,13 +2442,13 @@
       <w:pPr>
         <w:pStyle w:val="Titre3"/>
       </w:pPr>
-      <w:bookmarkStart w:id="10" w:name="_Toc500324101"/>
-      <w:bookmarkStart w:id="11" w:name="_Toc501648445"/>
+      <w:bookmarkStart w:id="11" w:name="_Toc500324101"/>
+      <w:bookmarkStart w:id="12" w:name="_Toc501648445"/>
       <w:r>
         <w:t>Etape 1 : Déplacement simple</w:t>
       </w:r>
-      <w:bookmarkEnd w:id="10"/>
       <w:bookmarkEnd w:id="11"/>
+      <w:bookmarkEnd w:id="12"/>
     </w:p>
     <w:p/>
     <w:tbl>
@@ -2490,7 +2497,7 @@
               <w:ind w:firstLine="0"/>
               <w:jc w:val="center"/>
             </w:pPr>
-            <w:bookmarkStart w:id="12" w:name="_Hlk500322779"/>
+            <w:bookmarkStart w:id="13" w:name="_Hlk500322779"/>
           </w:p>
         </w:tc>
         <w:tc>
@@ -4095,7 +4102,7 @@
           </w:p>
         </w:tc>
       </w:tr>
-      <w:bookmarkEnd w:id="12"/>
+      <w:bookmarkEnd w:id="13"/>
       <w:tr>
         <w:trPr>
           <w:gridAfter w:val="12"/>
@@ -4437,13 +4444,13 @@
       <w:pPr>
         <w:pStyle w:val="Titre3"/>
       </w:pPr>
-      <w:bookmarkStart w:id="13" w:name="_Toc500324102"/>
-      <w:bookmarkStart w:id="14" w:name="_Toc501648446"/>
+      <w:bookmarkStart w:id="14" w:name="_Toc500324102"/>
+      <w:bookmarkStart w:id="15" w:name="_Toc501648446"/>
       <w:r>
         <w:t>Etape 2 : Déviation</w:t>
       </w:r>
-      <w:bookmarkEnd w:id="13"/>
       <w:bookmarkEnd w:id="14"/>
+      <w:bookmarkEnd w:id="15"/>
     </w:p>
     <w:p/>
     <w:tbl>
@@ -6680,14 +6687,14 @@
       <w:pPr>
         <w:pStyle w:val="Titre3"/>
       </w:pPr>
-      <w:bookmarkStart w:id="15" w:name="_Toc500324103"/>
-      <w:bookmarkStart w:id="16" w:name="_Toc501648447"/>
+      <w:bookmarkStart w:id="16" w:name="_Toc500324103"/>
+      <w:bookmarkStart w:id="17" w:name="_Toc501648447"/>
       <w:r>
         <w:lastRenderedPageBreak/>
         <w:t>Etape 3 : Amélioration du déplacement</w:t>
       </w:r>
-      <w:bookmarkEnd w:id="15"/>
       <w:bookmarkEnd w:id="16"/>
+      <w:bookmarkEnd w:id="17"/>
     </w:p>
     <w:p/>
     <w:tbl>
@@ -8040,10 +8047,7 @@
                         <w:txbxContent>
                           <w:p>
                             <w:r>
-                              <w:t xml:space="preserve">Comme expliqué précédemment, </w:t>
-                            </w:r>
-                            <w:r>
-                              <w:t>Nous avons décidé d’améliorer le déplacement des agents en se déplaçant soit vers la bonne ligne soit vers la bonne colonne. Ici l’agent se trouve à une distance de 1 de la bonne ligne et 3 de la bonne colonne. L’agent va donc se déplacer sur la bonne ligne puis sur la bonne colonne.</w:t>
+                              <w:t>Comme expliqué précédemment, Nous avons décidé d’améliorer le déplacement des agents en se déplaçant soit vers la bonne ligne soit vers la bonne colonne. Ici l’agent se trouve à une distance de 1 de la bonne ligne et 3 de la bonne colonne. L’agent va donc se déplacer sur la bonne ligne puis sur la bonne colonne.</w:t>
                             </w:r>
                           </w:p>
                         </w:txbxContent>
@@ -8680,13 +8684,13 @@
       <w:pPr>
         <w:pStyle w:val="Titre2"/>
       </w:pPr>
-      <w:bookmarkStart w:id="17" w:name="_Toc500324104"/>
-      <w:bookmarkStart w:id="18" w:name="_Toc501648448"/>
+      <w:bookmarkStart w:id="18" w:name="_Toc500324104"/>
+      <w:bookmarkStart w:id="19" w:name="_Toc501648448"/>
       <w:r>
         <w:t>Limite</w:t>
       </w:r>
-      <w:bookmarkEnd w:id="17"/>
       <w:bookmarkEnd w:id="18"/>
+      <w:bookmarkEnd w:id="19"/>
     </w:p>
     <w:p>
       <w:r>
@@ -8707,16 +8711,16 @@
           <w:tab w:val="left" w:pos="7965"/>
         </w:tabs>
       </w:pPr>
-      <w:bookmarkStart w:id="19" w:name="_Toc500324105"/>
-      <w:bookmarkStart w:id="20" w:name="_Toc501648449"/>
+      <w:bookmarkStart w:id="20" w:name="_Toc500324105"/>
+      <w:bookmarkStart w:id="21" w:name="_Toc501648449"/>
       <w:r>
         <w:t>Approche multi-agent</w:t>
       </w:r>
       <w:r>
         <w:t xml:space="preserve"> avec dialogue</w:t>
       </w:r>
-      <w:bookmarkEnd w:id="19"/>
       <w:bookmarkEnd w:id="20"/>
+      <w:bookmarkEnd w:id="21"/>
       <w:r>
         <w:tab/>
       </w:r>
@@ -8726,13 +8730,13 @@
       <w:pPr>
         <w:pStyle w:val="Titre2"/>
       </w:pPr>
-      <w:bookmarkStart w:id="21" w:name="_Toc500324106"/>
-      <w:bookmarkStart w:id="22" w:name="_Toc501648450"/>
+      <w:bookmarkStart w:id="22" w:name="_Toc500324106"/>
+      <w:bookmarkStart w:id="23" w:name="_Toc501648450"/>
       <w:r>
         <w:t>Principe général</w:t>
       </w:r>
-      <w:bookmarkEnd w:id="21"/>
       <w:bookmarkEnd w:id="22"/>
+      <w:bookmarkEnd w:id="23"/>
       <w:r>
         <w:t xml:space="preserve"> </w:t>
       </w:r>
@@ -8757,13 +8761,13 @@
       <w:pPr>
         <w:pStyle w:val="Titre3"/>
       </w:pPr>
-      <w:bookmarkStart w:id="23" w:name="_Toc500324107"/>
-      <w:bookmarkStart w:id="24" w:name="_Toc501648451"/>
+      <w:bookmarkStart w:id="24" w:name="_Toc500324107"/>
+      <w:bookmarkStart w:id="25" w:name="_Toc501648451"/>
       <w:r>
         <w:t>Système d’agression</w:t>
       </w:r>
-      <w:bookmarkEnd w:id="23"/>
       <w:bookmarkEnd w:id="24"/>
+      <w:bookmarkEnd w:id="25"/>
     </w:p>
     <w:p>
       <w:r>
@@ -8852,11 +8856,11 @@
       <w:pPr>
         <w:pStyle w:val="Titre3"/>
       </w:pPr>
-      <w:bookmarkStart w:id="25" w:name="_Toc501648452"/>
+      <w:bookmarkStart w:id="26" w:name="_Toc501648452"/>
       <w:r>
         <w:t>Heuristique de choix d’une contrainte</w:t>
       </w:r>
-      <w:bookmarkEnd w:id="25"/>
+      <w:bookmarkEnd w:id="26"/>
     </w:p>
     <w:p>
       <w:r>
@@ -8890,11 +8894,11 @@
       <w:pPr>
         <w:pStyle w:val="Titre3"/>
       </w:pPr>
-      <w:bookmarkStart w:id="26" w:name="_Toc501648453"/>
+      <w:bookmarkStart w:id="27" w:name="_Toc501648453"/>
       <w:r>
         <w:t>Heuristique de choix d’une place</w:t>
       </w:r>
-      <w:bookmarkEnd w:id="26"/>
+      <w:bookmarkEnd w:id="27"/>
       <w:r>
         <w:t> </w:t>
       </w:r>
@@ -8952,14 +8956,14 @@
       <w:pPr>
         <w:pStyle w:val="Titre2"/>
       </w:pPr>
-      <w:bookmarkStart w:id="27" w:name="_Toc500324109"/>
-      <w:bookmarkStart w:id="28" w:name="_Toc501648454"/>
+      <w:bookmarkStart w:id="28" w:name="_Toc500324109"/>
+      <w:bookmarkStart w:id="29" w:name="_Toc501648454"/>
       <w:r>
         <w:lastRenderedPageBreak/>
         <w:t>Exemple</w:t>
       </w:r>
-      <w:bookmarkEnd w:id="27"/>
       <w:bookmarkEnd w:id="28"/>
+      <w:bookmarkEnd w:id="29"/>
     </w:p>
     <w:p>
       <w:pPr>
@@ -8987,7 +8991,7 @@
                     </pic:cNvPicPr>
                   </pic:nvPicPr>
                   <pic:blipFill>
-                    <a:blip r:embed="rId11">
+                    <a:blip r:embed="rId13">
                       <a:extLst>
                         <a:ext uri="{28A0092B-C50C-407E-A947-70E740481C1C}">
                           <a14:useLocalDpi xmlns:a14="http://schemas.microsoft.com/office/drawing/2010/main" val="0"/>
@@ -9096,13 +9100,7 @@
         </w:numPr>
       </w:pPr>
       <w:r>
-        <w:t>1</w:t>
-      </w:r>
-      <w:r>
-        <w:t xml:space="preserve"> se déplace vers la case vide après la fuite de </w:t>
-      </w:r>
-      <w:r>
-        <w:t>5.</w:t>
+        <w:t>1 se déplace vers la case vide après la fuite de 5.</w:t>
       </w:r>
     </w:p>
     <w:p>
@@ -9147,7 +9145,7 @@
                     </pic:cNvPicPr>
                   </pic:nvPicPr>
                   <pic:blipFill>
-                    <a:blip r:embed="rId12">
+                    <a:blip r:embed="rId14">
                       <a:extLst>
                         <a:ext uri="{28A0092B-C50C-407E-A947-70E740481C1C}">
                           <a14:useLocalDpi xmlns:a14="http://schemas.microsoft.com/office/drawing/2010/main" val="0"/>
@@ -9265,12 +9263,12 @@
       <w:pPr>
         <w:pStyle w:val="Titre2"/>
       </w:pPr>
-      <w:bookmarkStart w:id="29" w:name="_Toc501648455"/>
+      <w:bookmarkStart w:id="30" w:name="_Toc501648455"/>
       <w:r>
         <w:lastRenderedPageBreak/>
         <w:t>Résultats</w:t>
       </w:r>
-      <w:bookmarkEnd w:id="29"/>
+      <w:bookmarkEnd w:id="30"/>
     </w:p>
     <w:p>
       <w:pPr>
@@ -9326,7 +9324,7 @@
                     <pic:cNvPicPr/>
                   </pic:nvPicPr>
                   <pic:blipFill>
-                    <a:blip r:embed="rId13"/>
+                    <a:blip r:embed="rId15"/>
                     <a:stretch>
                       <a:fillRect/>
                     </a:stretch>
@@ -9366,7 +9364,7 @@
                     <pic:cNvPicPr/>
                   </pic:nvPicPr>
                   <pic:blipFill>
-                    <a:blip r:embed="rId14"/>
+                    <a:blip r:embed="rId16"/>
                     <a:stretch>
                       <a:fillRect/>
                     </a:stretch>
@@ -9406,7 +9404,7 @@
           <w:szCs w:val="32"/>
         </w:rPr>
       </w:pPr>
-      <w:bookmarkStart w:id="30" w:name="_Toc500324110"/>
+      <w:bookmarkStart w:id="31" w:name="_Toc500324110"/>
       <w:r>
         <w:br w:type="page"/>
       </w:r>
@@ -9415,13 +9413,13 @@
       <w:pPr>
         <w:pStyle w:val="Titre1"/>
       </w:pPr>
-      <w:bookmarkStart w:id="31" w:name="_Toc501648456"/>
+      <w:bookmarkStart w:id="32" w:name="_Toc501648456"/>
       <w:r>
         <w:lastRenderedPageBreak/>
         <w:t>Conclusion</w:t>
       </w:r>
-      <w:bookmarkEnd w:id="30"/>
       <w:bookmarkEnd w:id="31"/>
+      <w:bookmarkEnd w:id="32"/>
     </w:p>
     <w:p/>
     <w:p>
@@ -9471,10 +9469,10 @@
       <w:r>
         <w:t xml:space="preserve"> penché sur cela, étant donné que le but de ce cours est avant tout la découverte de ce système de résolution.</w:t>
       </w:r>
-      <w:bookmarkStart w:id="32" w:name="_GoBack"/>
-      <w:bookmarkEnd w:id="32"/>
     </w:p>
     <w:sectPr>
+      <w:headerReference w:type="default" r:id="rId17"/>
+      <w:footerReference w:type="default" r:id="rId18"/>
       <w:pgSz w:w="11906" w:h="16838"/>
       <w:pgMar w:top="1417" w:right="1417" w:bottom="1417" w:left="1417" w:header="708" w:footer="708" w:gutter="0"/>
       <w:pgNumType w:start="0"/>
@@ -9484,6 +9482,196 @@
     </w:sectPr>
   </w:body>
 </w:document>
+</file>
+
+<file path=word/endnotes.xml><?xml version="1.0" encoding="utf-8"?>
+<w:endnotes xmlns:wpc="http://schemas.microsoft.com/office/word/2010/wordprocessingCanvas" xmlns:cx="http://schemas.microsoft.com/office/drawing/2014/chartex" xmlns:cx1="http://schemas.microsoft.com/office/drawing/2015/9/8/chartex" xmlns:cx2="http://schemas.microsoft.com/office/drawing/2015/10/21/chartex" xmlns:cx3="http://schemas.microsoft.com/office/drawing/2016/5/9/chartex" xmlns:cx4="http://schemas.microsoft.com/office/drawing/2016/5/10/chartex" xmlns:cx5="http://schemas.microsoft.com/office/drawing/2016/5/11/chartex" xmlns:cx6="http://schemas.microsoft.com/office/drawing/2016/5/12/chartex" xmlns:cx7="http://schemas.microsoft.com/office/drawing/2016/5/13/chartex" xmlns:cx8="http://schemas.microsoft.com/office/drawing/2016/5/14/chartex" xmlns:mc="http://schemas.openxmlformats.org/markup-compatibility/2006" xmlns:aink="http://schemas.microsoft.com/office/drawing/2016/ink" xmlns:am3d="http://schemas.microsoft.com/office/drawing/2017/model3d" xmlns:o="urn:schemas-microsoft-com:office:office" xmlns:r="http://schemas.openxmlformats.org/officeDocument/2006/relationships" xmlns:m="http://schemas.openxmlformats.org/officeDocument/2006/math" xmlns:v="urn:schemas-microsoft-com:vml" xmlns:wp14="http://schemas.microsoft.com/office/word/2010/wordprocessingDrawing" xmlns:wp="http://schemas.openxmlformats.org/drawingml/2006/wordprocessingDrawing" xmlns:w10="urn:schemas-microsoft-com:office:word" xmlns:w="http://schemas.openxmlformats.org/wordprocessingml/2006/main" xmlns:w14="http://schemas.microsoft.com/office/word/2010/wordml" xmlns:w15="http://schemas.microsoft.com/office/word/2012/wordml" xmlns:w16se="http://schemas.microsoft.com/office/word/2015/wordml/symex" xmlns:wpg="http://schemas.microsoft.com/office/word/2010/wordprocessingGroup" xmlns:wpi="http://schemas.microsoft.com/office/word/2010/wordprocessingInk" xmlns:wne="http://schemas.microsoft.com/office/word/2006/wordml" xmlns:wps="http://schemas.microsoft.com/office/word/2010/wordprocessingShape" mc:Ignorable="w14 w15 w16se wp14">
+  <w:endnote w:type="separator" w:id="-1">
+    <w:p>
+      <w:pPr>
+        <w:spacing w:after="0" w:line="240" w:lineRule="auto"/>
+      </w:pPr>
+      <w:r>
+        <w:separator/>
+      </w:r>
+    </w:p>
+  </w:endnote>
+  <w:endnote w:type="continuationSeparator" w:id="0">
+    <w:p>
+      <w:pPr>
+        <w:spacing w:after="0" w:line="240" w:lineRule="auto"/>
+      </w:pPr>
+      <w:r>
+        <w:continuationSeparator/>
+      </w:r>
+    </w:p>
+  </w:endnote>
+</w:endnotes>
+</file>
+
+<file path=word/footer1.xml><?xml version="1.0" encoding="utf-8"?>
+<w:ftr xmlns:wpc="http://schemas.microsoft.com/office/word/2010/wordprocessingCanvas" xmlns:cx="http://schemas.microsoft.com/office/drawing/2014/chartex" xmlns:cx1="http://schemas.microsoft.com/office/drawing/2015/9/8/chartex" xmlns:cx2="http://schemas.microsoft.com/office/drawing/2015/10/21/chartex" xmlns:cx3="http://schemas.microsoft.com/office/drawing/2016/5/9/chartex" xmlns:cx4="http://schemas.microsoft.com/office/drawing/2016/5/10/chartex" xmlns:cx5="http://schemas.microsoft.com/office/drawing/2016/5/11/chartex" xmlns:cx6="http://schemas.microsoft.com/office/drawing/2016/5/12/chartex" xmlns:cx7="http://schemas.microsoft.com/office/drawing/2016/5/13/chartex" xmlns:cx8="http://schemas.microsoft.com/office/drawing/2016/5/14/chartex" xmlns:mc="http://schemas.openxmlformats.org/markup-compatibility/2006" xmlns:aink="http://schemas.microsoft.com/office/drawing/2016/ink" xmlns:am3d="http://schemas.microsoft.com/office/drawing/2017/model3d" xmlns:o="urn:schemas-microsoft-com:office:office" xmlns:r="http://schemas.openxmlformats.org/officeDocument/2006/relationships" xmlns:m="http://schemas.openxmlformats.org/officeDocument/2006/math" xmlns:v="urn:schemas-microsoft-com:vml" xmlns:wp14="http://schemas.microsoft.com/office/word/2010/wordprocessingDrawing" xmlns:wp="http://schemas.openxmlformats.org/drawingml/2006/wordprocessingDrawing" xmlns:w10="urn:schemas-microsoft-com:office:word" xmlns:w="http://schemas.openxmlformats.org/wordprocessingml/2006/main" xmlns:w14="http://schemas.microsoft.com/office/word/2010/wordml" xmlns:w15="http://schemas.microsoft.com/office/word/2012/wordml" xmlns:w16se="http://schemas.microsoft.com/office/word/2015/wordml/symex" xmlns:wpg="http://schemas.microsoft.com/office/word/2010/wordprocessingGroup" xmlns:wpi="http://schemas.microsoft.com/office/word/2010/wordprocessingInk" xmlns:wne="http://schemas.microsoft.com/office/word/2006/wordml" xmlns:wps="http://schemas.microsoft.com/office/word/2010/wordprocessingShape" mc:Ignorable="w14 w15 w16se wp14">
+  <w:sdt>
+    <w:sdtPr>
+      <w:id w:val="1856461037"/>
+      <w:docPartObj>
+        <w:docPartGallery w:val="Page Numbers (Bottom of Page)"/>
+        <w:docPartUnique/>
+      </w:docPartObj>
+    </w:sdtPr>
+    <w:sdtContent>
+      <w:p>
+        <w:pPr>
+          <w:pStyle w:val="Pieddepage"/>
+          <w:jc w:val="right"/>
+        </w:pPr>
+        <w:r>
+          <w:fldChar w:fldCharType="begin"/>
+        </w:r>
+        <w:r>
+          <w:instrText>PAGE   \* MERGEFORMAT</w:instrText>
+        </w:r>
+        <w:r>
+          <w:fldChar w:fldCharType="separate"/>
+        </w:r>
+        <w:r>
+          <w:rPr>
+            <w:noProof/>
+          </w:rPr>
+          <w:t>8</w:t>
+        </w:r>
+        <w:r>
+          <w:fldChar w:fldCharType="end"/>
+        </w:r>
+      </w:p>
+    </w:sdtContent>
+  </w:sdt>
+  <w:p>
+    <w:pPr>
+      <w:pStyle w:val="Pieddepage"/>
+    </w:pPr>
+  </w:p>
+</w:ftr>
+</file>
+
+<file path=word/footnotes.xml><?xml version="1.0" encoding="utf-8"?>
+<w:footnotes xmlns:wpc="http://schemas.microsoft.com/office/word/2010/wordprocessingCanvas" xmlns:cx="http://schemas.microsoft.com/office/drawing/2014/chartex" xmlns:cx1="http://schemas.microsoft.com/office/drawing/2015/9/8/chartex" xmlns:cx2="http://schemas.microsoft.com/office/drawing/2015/10/21/chartex" xmlns:cx3="http://schemas.microsoft.com/office/drawing/2016/5/9/chartex" xmlns:cx4="http://schemas.microsoft.com/office/drawing/2016/5/10/chartex" xmlns:cx5="http://schemas.microsoft.com/office/drawing/2016/5/11/chartex" xmlns:cx6="http://schemas.microsoft.com/office/drawing/2016/5/12/chartex" xmlns:cx7="http://schemas.microsoft.com/office/drawing/2016/5/13/chartex" xmlns:cx8="http://schemas.microsoft.com/office/drawing/2016/5/14/chartex" xmlns:mc="http://schemas.openxmlformats.org/markup-compatibility/2006" xmlns:aink="http://schemas.microsoft.com/office/drawing/2016/ink" xmlns:am3d="http://schemas.microsoft.com/office/drawing/2017/model3d" xmlns:o="urn:schemas-microsoft-com:office:office" xmlns:r="http://schemas.openxmlformats.org/officeDocument/2006/relationships" xmlns:m="http://schemas.openxmlformats.org/officeDocument/2006/math" xmlns:v="urn:schemas-microsoft-com:vml" xmlns:wp14="http://schemas.microsoft.com/office/word/2010/wordprocessingDrawing" xmlns:wp="http://schemas.openxmlformats.org/drawingml/2006/wordprocessingDrawing" xmlns:w10="urn:schemas-microsoft-com:office:word" xmlns:w="http://schemas.openxmlformats.org/wordprocessingml/2006/main" xmlns:w14="http://schemas.microsoft.com/office/word/2010/wordml" xmlns:w15="http://schemas.microsoft.com/office/word/2012/wordml" xmlns:w16se="http://schemas.microsoft.com/office/word/2015/wordml/symex" xmlns:wpg="http://schemas.microsoft.com/office/word/2010/wordprocessingGroup" xmlns:wpi="http://schemas.microsoft.com/office/word/2010/wordprocessingInk" xmlns:wne="http://schemas.microsoft.com/office/word/2006/wordml" xmlns:wps="http://schemas.microsoft.com/office/word/2010/wordprocessingShape" mc:Ignorable="w14 w15 w16se wp14">
+  <w:footnote w:type="separator" w:id="-1">
+    <w:p>
+      <w:pPr>
+        <w:spacing w:after="0" w:line="240" w:lineRule="auto"/>
+      </w:pPr>
+      <w:r>
+        <w:separator/>
+      </w:r>
+    </w:p>
+  </w:footnote>
+  <w:footnote w:type="continuationSeparator" w:id="0">
+    <w:p>
+      <w:pPr>
+        <w:spacing w:after="0" w:line="240" w:lineRule="auto"/>
+      </w:pPr>
+      <w:r>
+        <w:continuationSeparator/>
+      </w:r>
+    </w:p>
+  </w:footnote>
+</w:footnotes>
+</file>
+
+<file path=word/header1.xml><?xml version="1.0" encoding="utf-8"?>
+<w:hdr xmlns:wpc="http://schemas.microsoft.com/office/word/2010/wordprocessingCanvas" xmlns:cx="http://schemas.microsoft.com/office/drawing/2014/chartex" xmlns:cx1="http://schemas.microsoft.com/office/drawing/2015/9/8/chartex" xmlns:cx2="http://schemas.microsoft.com/office/drawing/2015/10/21/chartex" xmlns:cx3="http://schemas.microsoft.com/office/drawing/2016/5/9/chartex" xmlns:cx4="http://schemas.microsoft.com/office/drawing/2016/5/10/chartex" xmlns:cx5="http://schemas.microsoft.com/office/drawing/2016/5/11/chartex" xmlns:cx6="http://schemas.microsoft.com/office/drawing/2016/5/12/chartex" xmlns:cx7="http://schemas.microsoft.com/office/drawing/2016/5/13/chartex" xmlns:cx8="http://schemas.microsoft.com/office/drawing/2016/5/14/chartex" xmlns:mc="http://schemas.openxmlformats.org/markup-compatibility/2006" xmlns:aink="http://schemas.microsoft.com/office/drawing/2016/ink" xmlns:am3d="http://schemas.microsoft.com/office/drawing/2017/model3d" xmlns:o="urn:schemas-microsoft-com:office:office" xmlns:r="http://schemas.openxmlformats.org/officeDocument/2006/relationships" xmlns:m="http://schemas.openxmlformats.org/officeDocument/2006/math" xmlns:v="urn:schemas-microsoft-com:vml" xmlns:wp14="http://schemas.microsoft.com/office/word/2010/wordprocessingDrawing" xmlns:wp="http://schemas.openxmlformats.org/drawingml/2006/wordprocessingDrawing" xmlns:w10="urn:schemas-microsoft-com:office:word" xmlns:w="http://schemas.openxmlformats.org/wordprocessingml/2006/main" xmlns:w14="http://schemas.microsoft.com/office/word/2010/wordml" xmlns:w15="http://schemas.microsoft.com/office/word/2012/wordml" xmlns:w16se="http://schemas.microsoft.com/office/word/2015/wordml/symex" xmlns:wpg="http://schemas.microsoft.com/office/word/2010/wordprocessingGroup" xmlns:wpi="http://schemas.microsoft.com/office/word/2010/wordprocessingInk" xmlns:wne="http://schemas.microsoft.com/office/word/2006/wordml" xmlns:wps="http://schemas.microsoft.com/office/word/2010/wordprocessingShape" mc:Ignorable="w14 w15 w16se wp14">
+  <w:p>
+    <w:pPr>
+      <w:pStyle w:val="En-tte"/>
+      <w:rPr>
+        <w:color w:val="808080" w:themeColor="background1" w:themeShade="80"/>
+        <w:sz w:val="16"/>
+      </w:rPr>
+    </w:pPr>
+    <w:r>
+      <w:rPr>
+        <w:color w:val="808080" w:themeColor="background1" w:themeShade="80"/>
+        <w:sz w:val="20"/>
+      </w:rPr>
+      <w:t>SMA : Résolution du Taquin</w:t>
+    </w:r>
+    <w:r>
+      <w:rPr>
+        <w:color w:val="808080" w:themeColor="background1" w:themeShade="80"/>
+        <w:sz w:val="20"/>
+      </w:rPr>
+      <w:ptab w:relativeTo="margin" w:alignment="center" w:leader="none"/>
+    </w:r>
+    <w:r>
+      <w:rPr>
+        <w:color w:val="808080" w:themeColor="background1" w:themeShade="80"/>
+        <w:sz w:val="20"/>
+      </w:rPr>
+      <w:ptab w:relativeTo="margin" w:alignment="right" w:leader="none"/>
+    </w:r>
+    <w:sdt>
+      <w:sdtPr>
+        <w:rPr>
+          <w:color w:val="808080" w:themeColor="background1" w:themeShade="80"/>
+          <w:sz w:val="20"/>
+          <w:szCs w:val="26"/>
+        </w:rPr>
+        <w:alias w:val="Auteur"/>
+        <w:tag w:val=""/>
+        <w:id w:val="2042081738"/>
+        <w:dataBinding w:prefixMappings="xmlns:ns0='http://purl.org/dc/elements/1.1/' xmlns:ns1='http://schemas.openxmlformats.org/package/2006/metadata/core-properties' " w:xpath="/ns1:coreProperties[1]/ns0:creator[1]" w:storeItemID="{6C3C8BC8-F283-45AE-878A-BAB7291924A1}"/>
+        <w:text/>
+      </w:sdtPr>
+      <w:sdtContent>
+        <w:r>
+          <w:rPr>
+            <w:color w:val="808080" w:themeColor="background1" w:themeShade="80"/>
+            <w:sz w:val="20"/>
+            <w:szCs w:val="26"/>
+          </w:rPr>
+          <w:t xml:space="preserve">Jérémy </w:t>
+        </w:r>
+        <w:proofErr w:type="spellStart"/>
+        <w:r>
+          <w:rPr>
+            <w:color w:val="808080" w:themeColor="background1" w:themeShade="80"/>
+            <w:sz w:val="20"/>
+            <w:szCs w:val="26"/>
+          </w:rPr>
+          <w:t>Dollé</w:t>
+        </w:r>
+        <w:proofErr w:type="spellEnd"/>
+        <w:r>
+          <w:rPr>
+            <w:color w:val="808080" w:themeColor="background1" w:themeShade="80"/>
+            <w:sz w:val="20"/>
+            <w:szCs w:val="26"/>
+          </w:rPr>
+          <w:t xml:space="preserve">, Etienne </w:t>
+        </w:r>
+        <w:proofErr w:type="spellStart"/>
+        <w:r>
+          <w:rPr>
+            <w:color w:val="808080" w:themeColor="background1" w:themeShade="80"/>
+            <w:sz w:val="20"/>
+            <w:szCs w:val="26"/>
+          </w:rPr>
+          <w:t>Debard</w:t>
+        </w:r>
+        <w:proofErr w:type="spellEnd"/>
+      </w:sdtContent>
+    </w:sdt>
+    <w:r>
+      <w:rPr>
+        <w:color w:val="808080" w:themeColor="background1" w:themeShade="80"/>
+        <w:sz w:val="20"/>
+        <w:szCs w:val="26"/>
+      </w:rPr>
+      <w:t xml:space="preserve"> </w:t>
+    </w:r>
+  </w:p>
+</w:hdr>
 </file>
 
 <file path=word/numbering.xml><?xml version="1.0" encoding="utf-8"?>
@@ -10436,7 +10624,573 @@
       <w:lang w:eastAsia="fr-FR"/>
     </w:rPr>
   </w:style>
+  <w:style w:type="paragraph" w:styleId="En-tte">
+    <w:name w:val="header"/>
+    <w:basedOn w:val="Normal"/>
+    <w:link w:val="En-tteCar"/>
+    <w:uiPriority w:val="99"/>
+    <w:unhideWhenUsed/>
+    <w:rsid w:val="006052B2"/>
+    <w:pPr>
+      <w:tabs>
+        <w:tab w:val="center" w:pos="4536"/>
+        <w:tab w:val="right" w:pos="9072"/>
+      </w:tabs>
+      <w:spacing w:after="0" w:line="240" w:lineRule="auto"/>
+    </w:pPr>
+  </w:style>
+  <w:style w:type="character" w:customStyle="1" w:styleId="En-tteCar">
+    <w:name w:val="En-tête Car"/>
+    <w:basedOn w:val="Policepardfaut"/>
+    <w:link w:val="En-tte"/>
+    <w:uiPriority w:val="99"/>
+    <w:rsid w:val="006052B2"/>
+    <w:rPr>
+      <w:rFonts w:ascii="Verdana" w:hAnsi="Verdana"/>
+    </w:rPr>
+  </w:style>
+  <w:style w:type="paragraph" w:styleId="Pieddepage">
+    <w:name w:val="footer"/>
+    <w:basedOn w:val="Normal"/>
+    <w:link w:val="PieddepageCar"/>
+    <w:uiPriority w:val="99"/>
+    <w:unhideWhenUsed/>
+    <w:rsid w:val="006052B2"/>
+    <w:pPr>
+      <w:tabs>
+        <w:tab w:val="center" w:pos="4536"/>
+        <w:tab w:val="right" w:pos="9072"/>
+      </w:tabs>
+      <w:spacing w:after="0" w:line="240" w:lineRule="auto"/>
+    </w:pPr>
+  </w:style>
+  <w:style w:type="character" w:customStyle="1" w:styleId="PieddepageCar">
+    <w:name w:val="Pied de page Car"/>
+    <w:basedOn w:val="Policepardfaut"/>
+    <w:link w:val="Pieddepage"/>
+    <w:uiPriority w:val="99"/>
+    <w:rsid w:val="006052B2"/>
+    <w:rPr>
+      <w:rFonts w:ascii="Verdana" w:hAnsi="Verdana"/>
+    </w:rPr>
+  </w:style>
 </w:styles>
+</file>
+
+<file path=word/glossary/document.xml><?xml version="1.0" encoding="utf-8"?>
+<w:glossaryDocument xmlns:wpc="http://schemas.microsoft.com/office/word/2010/wordprocessingCanvas" xmlns:cx="http://schemas.microsoft.com/office/drawing/2014/chartex" xmlns:cx1="http://schemas.microsoft.com/office/drawing/2015/9/8/chartex" xmlns:cx2="http://schemas.microsoft.com/office/drawing/2015/10/21/chartex" xmlns:cx3="http://schemas.microsoft.com/office/drawing/2016/5/9/chartex" xmlns:cx4="http://schemas.microsoft.com/office/drawing/2016/5/10/chartex" xmlns:cx5="http://schemas.microsoft.com/office/drawing/2016/5/11/chartex" xmlns:cx6="http://schemas.microsoft.com/office/drawing/2016/5/12/chartex" xmlns:cx7="http://schemas.microsoft.com/office/drawing/2016/5/13/chartex" xmlns:cx8="http://schemas.microsoft.com/office/drawing/2016/5/14/chartex" xmlns:mc="http://schemas.openxmlformats.org/markup-compatibility/2006" xmlns:aink="http://schemas.microsoft.com/office/drawing/2016/ink" xmlns:am3d="http://schemas.microsoft.com/office/drawing/2017/model3d" xmlns:o="urn:schemas-microsoft-com:office:office" xmlns:r="http://schemas.openxmlformats.org/officeDocument/2006/relationships" xmlns:m="http://schemas.openxmlformats.org/officeDocument/2006/math" xmlns:v="urn:schemas-microsoft-com:vml" xmlns:wp14="http://schemas.microsoft.com/office/word/2010/wordprocessingDrawing" xmlns:wp="http://schemas.openxmlformats.org/drawingml/2006/wordprocessingDrawing" xmlns:w10="urn:schemas-microsoft-com:office:word" xmlns:w="http://schemas.openxmlformats.org/wordprocessingml/2006/main" xmlns:w14="http://schemas.microsoft.com/office/word/2010/wordml" xmlns:w15="http://schemas.microsoft.com/office/word/2012/wordml" xmlns:w16se="http://schemas.microsoft.com/office/word/2015/wordml/symex" xmlns:wpg="http://schemas.microsoft.com/office/word/2010/wordprocessingGroup" xmlns:wpi="http://schemas.microsoft.com/office/word/2010/wordprocessingInk" xmlns:wne="http://schemas.microsoft.com/office/word/2006/wordml" xmlns:wps="http://schemas.microsoft.com/office/word/2010/wordprocessingShape" mc:Ignorable="w14 w15 w16se wp14"/>
+</file>
+
+<file path=word/glossary/fontTable.xml><?xml version="1.0" encoding="utf-8"?>
+<w:fonts xmlns:mc="http://schemas.openxmlformats.org/markup-compatibility/2006" xmlns:r="http://schemas.openxmlformats.org/officeDocument/2006/relationships" xmlns:w="http://schemas.openxmlformats.org/wordprocessingml/2006/main" xmlns:w14="http://schemas.microsoft.com/office/word/2010/wordml" xmlns:w15="http://schemas.microsoft.com/office/word/2012/wordml" xmlns:w16se="http://schemas.microsoft.com/office/word/2015/wordml/symex" mc:Ignorable="w14 w15 w16se">
+  <w:font w:name="Times New Roman">
+    <w:panose1 w:val="02020603050405020304"/>
+    <w:charset w:val="00"/>
+    <w:family w:val="roman"/>
+    <w:pitch w:val="variable"/>
+    <w:sig w:usb0="E0002EFF" w:usb1="C0007843" w:usb2="00000009" w:usb3="00000000" w:csb0="000001FF" w:csb1="00000000"/>
+  </w:font>
+  <w:font w:name="Calibri">
+    <w:panose1 w:val="020F0502020204030204"/>
+    <w:charset w:val="00"/>
+    <w:family w:val="swiss"/>
+    <w:pitch w:val="variable"/>
+    <w:sig w:usb0="E00002FF" w:usb1="4000ACFF" w:usb2="00000001" w:usb3="00000000" w:csb0="0000019F" w:csb1="00000000"/>
+  </w:font>
+  <w:font w:name="Verdana">
+    <w:panose1 w:val="020B0604030504040204"/>
+    <w:charset w:val="00"/>
+    <w:family w:val="swiss"/>
+    <w:pitch w:val="variable"/>
+    <w:sig w:usb0="A10006FF" w:usb1="4000205B" w:usb2="00000010" w:usb3="00000000" w:csb0="0000019F" w:csb1="00000000"/>
+  </w:font>
+  <w:font w:name="Calibri Light">
+    <w:panose1 w:val="020F0302020204030204"/>
+    <w:charset w:val="00"/>
+    <w:family w:val="swiss"/>
+    <w:pitch w:val="variable"/>
+    <w:sig w:usb0="A00002EF" w:usb1="4000207B" w:usb2="00000000" w:usb3="00000000" w:csb0="0000019F" w:csb1="00000000"/>
+  </w:font>
+</w:fonts>
+</file>
+
+<file path=word/glossary/settings.xml><?xml version="1.0" encoding="utf-8"?>
+<w:settings xmlns:mc="http://schemas.openxmlformats.org/markup-compatibility/2006" xmlns:o="urn:schemas-microsoft-com:office:office" xmlns:r="http://schemas.openxmlformats.org/officeDocument/2006/relationships" xmlns:m="http://schemas.openxmlformats.org/officeDocument/2006/math" xmlns:v="urn:schemas-microsoft-com:vml" xmlns:w10="urn:schemas-microsoft-com:office:word" xmlns:w="http://schemas.openxmlformats.org/wordprocessingml/2006/main" xmlns:w14="http://schemas.microsoft.com/office/word/2010/wordml" xmlns:w15="http://schemas.microsoft.com/office/word/2012/wordml" xmlns:w16se="http://schemas.microsoft.com/office/word/2015/wordml/symex" xmlns:sl="http://schemas.openxmlformats.org/schemaLibrary/2006/main" mc:Ignorable="w14 w15 w16se">
+  <w:view w:val="normal"/>
+  <w:defaultTabStop w:val="708"/>
+  <w:hyphenationZone w:val="425"/>
+  <w:characterSpacingControl w:val="doNotCompress"/>
+  <w:compat>
+    <w:useFELayout/>
+    <w:compatSetting w:name="compatibilityMode" w:uri="http://schemas.microsoft.com/office/word" w:val="15"/>
+    <w:compatSetting w:name="overrideTableStyleFontSizeAndJustification" w:uri="http://schemas.microsoft.com/office/word" w:val="1"/>
+    <w:compatSetting w:name="enableOpenTypeFeatures" w:uri="http://schemas.microsoft.com/office/word" w:val="1"/>
+    <w:compatSetting w:name="doNotFlipMirrorIndents" w:uri="http://schemas.microsoft.com/office/word" w:val="1"/>
+    <w:compatSetting w:name="differentiateMultirowTableHeaders" w:uri="http://schemas.microsoft.com/office/word" w:val="1"/>
+  </w:compat>
+  <w:rsids>
+    <w:rsidRoot w:val="004455E8"/>
+    <w:rsid w:val="00363F17"/>
+    <w:rsid w:val="004455E8"/>
+  </w:rsids>
+  <m:mathPr>
+    <m:mathFont m:val="Cambria Math"/>
+    <m:brkBin m:val="before"/>
+    <m:brkBinSub m:val="--"/>
+    <m:smallFrac m:val="0"/>
+    <m:dispDef/>
+    <m:lMargin m:val="0"/>
+    <m:rMargin m:val="0"/>
+    <m:defJc m:val="centerGroup"/>
+    <m:wrapIndent m:val="1440"/>
+    <m:intLim m:val="subSup"/>
+    <m:naryLim m:val="undOvr"/>
+  </m:mathPr>
+  <w:themeFontLang w:val="fr-FR"/>
+  <w:clrSchemeMapping w:bg1="light1" w:t1="dark1" w:bg2="light2" w:t2="dark2" w:accent1="accent1" w:accent2="accent2" w:accent3="accent3" w:accent4="accent4" w:accent5="accent5" w:accent6="accent6" w:hyperlink="hyperlink" w:followedHyperlink="followedHyperlink"/>
+  <w:decimalSymbol w:val=","/>
+  <w:listSeparator w:val=";"/>
+  <w15:chartTrackingRefBased/>
+</w:settings>
+</file>
+
+<file path=word/glossary/styles.xml><?xml version="1.0" encoding="utf-8"?>
+<w:styles xmlns:mc="http://schemas.openxmlformats.org/markup-compatibility/2006" xmlns:r="http://schemas.openxmlformats.org/officeDocument/2006/relationships" xmlns:w="http://schemas.openxmlformats.org/wordprocessingml/2006/main" xmlns:w14="http://schemas.microsoft.com/office/word/2010/wordml" xmlns:w15="http://schemas.microsoft.com/office/word/2012/wordml" xmlns:w16se="http://schemas.microsoft.com/office/word/2015/wordml/symex" mc:Ignorable="w14 w15 w16se">
+  <w:docDefaults>
+    <w:rPrDefault>
+      <w:rPr>
+        <w:rFonts w:asciiTheme="minorHAnsi" w:eastAsiaTheme="minorEastAsia" w:hAnsiTheme="minorHAnsi" w:cstheme="minorBidi"/>
+        <w:sz w:val="22"/>
+        <w:szCs w:val="22"/>
+        <w:lang w:val="fr-FR" w:eastAsia="fr-FR" w:bidi="ar-SA"/>
+      </w:rPr>
+    </w:rPrDefault>
+    <w:pPrDefault>
+      <w:pPr>
+        <w:spacing w:after="160" w:line="259" w:lineRule="auto"/>
+      </w:pPr>
+    </w:pPrDefault>
+  </w:docDefaults>
+  <w:latentStyles w:defLockedState="0" w:defUIPriority="99" w:defSemiHidden="0" w:defUnhideWhenUsed="0" w:defQFormat="0" w:count="375">
+    <w:lsdException w:name="Normal" w:uiPriority="0" w:qFormat="1"/>
+    <w:lsdException w:name="heading 1" w:uiPriority="9" w:qFormat="1"/>
+    <w:lsdException w:name="heading 2" w:semiHidden="1" w:uiPriority="9" w:unhideWhenUsed="1" w:qFormat="1"/>
+    <w:lsdException w:name="heading 3" w:semiHidden="1" w:uiPriority="9" w:unhideWhenUsed="1" w:qFormat="1"/>
+    <w:lsdException w:name="heading 4" w:semiHidden="1" w:uiPriority="9" w:unhideWhenUsed="1" w:qFormat="1"/>
+    <w:lsdException w:name="heading 5" w:semiHidden="1" w:uiPriority="9" w:unhideWhenUsed="1" w:qFormat="1"/>
+    <w:lsdException w:name="heading 6" w:semiHidden="1" w:uiPriority="9" w:unhideWhenUsed="1" w:qFormat="1"/>
+    <w:lsdException w:name="heading 7" w:semiHidden="1" w:uiPriority="9" w:unhideWhenUsed="1" w:qFormat="1"/>
+    <w:lsdException w:name="heading 8" w:semiHidden="1" w:uiPriority="9" w:unhideWhenUsed="1" w:qFormat="1"/>
+    <w:lsdException w:name="heading 9" w:semiHidden="1" w:uiPriority="9" w:unhideWhenUsed="1" w:qFormat="1"/>
+    <w:lsdException w:name="index 1" w:semiHidden="1" w:unhideWhenUsed="1"/>
+    <w:lsdException w:name="index 2" w:semiHidden="1" w:unhideWhenUsed="1"/>
+    <w:lsdException w:name="index 3" w:semiHidden="1" w:unhideWhenUsed="1"/>
+    <w:lsdException w:name="index 4" w:semiHidden="1" w:unhideWhenUsed="1"/>
+    <w:lsdException w:name="index 5" w:semiHidden="1" w:unhideWhenUsed="1"/>
+    <w:lsdException w:name="index 6" w:semiHidden="1" w:unhideWhenUsed="1"/>
+    <w:lsdException w:name="index 7" w:semiHidden="1" w:unhideWhenUsed="1"/>
+    <w:lsdException w:name="index 8" w:semiHidden="1" w:unhideWhenUsed="1"/>
+    <w:lsdException w:name="index 9" w:semiHidden="1" w:unhideWhenUsed="1"/>
+    <w:lsdException w:name="toc 1" w:semiHidden="1" w:uiPriority="39" w:unhideWhenUsed="1"/>
+    <w:lsdException w:name="toc 2" w:semiHidden="1" w:uiPriority="39" w:unhideWhenUsed="1"/>
+    <w:lsdException w:name="toc 3" w:semiHidden="1" w:uiPriority="39" w:unhideWhenUsed="1"/>
+    <w:lsdException w:name="toc 4" w:semiHidden="1" w:uiPriority="39" w:unhideWhenUsed="1"/>
+    <w:lsdException w:name="toc 5" w:semiHidden="1" w:uiPriority="39" w:unhideWhenUsed="1"/>
+    <w:lsdException w:name="toc 6" w:semiHidden="1" w:uiPriority="39" w:unhideWhenUsed="1"/>
+    <w:lsdException w:name="toc 7" w:semiHidden="1" w:uiPriority="39" w:unhideWhenUsed="1"/>
+    <w:lsdException w:name="toc 8" w:semiHidden="1" w:uiPriority="39" w:unhideWhenUsed="1"/>
+    <w:lsdException w:name="toc 9" w:semiHidden="1" w:uiPriority="39" w:unhideWhenUsed="1"/>
+    <w:lsdException w:name="Normal Indent" w:semiHidden="1" w:unhideWhenUsed="1"/>
+    <w:lsdException w:name="footnote text" w:semiHidden="1" w:unhideWhenUsed="1"/>
+    <w:lsdException w:name="annotation text" w:semiHidden="1" w:unhideWhenUsed="1"/>
+    <w:lsdException w:name="header" w:semiHidden="1" w:unhideWhenUsed="1"/>
+    <w:lsdException w:name="footer" w:semiHidden="1" w:unhideWhenUsed="1"/>
+    <w:lsdException w:name="index heading" w:semiHidden="1" w:unhideWhenUsed="1"/>
+    <w:lsdException w:name="caption" w:semiHidden="1" w:uiPriority="35" w:unhideWhenUsed="1" w:qFormat="1"/>
+    <w:lsdException w:name="table of figures" w:semiHidden="1" w:unhideWhenUsed="1"/>
+    <w:lsdException w:name="envelope address" w:semiHidden="1" w:unhideWhenUsed="1"/>
+    <w:lsdException w:name="envelope return" w:semiHidden="1" w:unhideWhenUsed="1"/>
+    <w:lsdException w:name="footnote reference" w:semiHidden="1" w:unhideWhenUsed="1"/>
+    <w:lsdException w:name="annotation reference" w:semiHidden="1" w:unhideWhenUsed="1"/>
+    <w:lsdException w:name="line number" w:semiHidden="1" w:unhideWhenUsed="1"/>
+    <w:lsdException w:name="page number" w:semiHidden="1" w:unhideWhenUsed="1"/>
+    <w:lsdException w:name="endnote reference" w:semiHidden="1" w:unhideWhenUsed="1"/>
+    <w:lsdException w:name="endnote text" w:semiHidden="1" w:unhideWhenUsed="1"/>
+    <w:lsdException w:name="table of authorities" w:semiHidden="1" w:unhideWhenUsed="1"/>
+    <w:lsdException w:name="macro" w:semiHidden="1" w:unhideWhenUsed="1"/>
+    <w:lsdException w:name="toa heading" w:semiHidden="1" w:unhideWhenUsed="1"/>
+    <w:lsdException w:name="List" w:semiHidden="1" w:unhideWhenUsed="1"/>
+    <w:lsdException w:name="List Bullet" w:semiHidden="1" w:unhideWhenUsed="1"/>
+    <w:lsdException w:name="List Number" w:semiHidden="1" w:unhideWhenUsed="1"/>
+    <w:lsdException w:name="List 2" w:semiHidden="1" w:unhideWhenUsed="1"/>
+    <w:lsdException w:name="List 3" w:semiHidden="1" w:unhideWhenUsed="1"/>
+    <w:lsdException w:name="List 4" w:semiHidden="1" w:unhideWhenUsed="1"/>
+    <w:lsdException w:name="List 5" w:semiHidden="1" w:unhideWhenUsed="1"/>
+    <w:lsdException w:name="List Bullet 2" w:semiHidden="1" w:unhideWhenUsed="1"/>
+    <w:lsdException w:name="List Bullet 3" w:semiHidden="1" w:unhideWhenUsed="1"/>
+    <w:lsdException w:name="List Bullet 4" w:semiHidden="1" w:unhideWhenUsed="1"/>
+    <w:lsdException w:name="List Bullet 5" w:semiHidden="1" w:unhideWhenUsed="1"/>
+    <w:lsdException w:name="List Number 2" w:semiHidden="1" w:unhideWhenUsed="1"/>
+    <w:lsdException w:name="List Number 3" w:semiHidden="1" w:unhideWhenUsed="1"/>
+    <w:lsdException w:name="List Number 4" w:semiHidden="1" w:unhideWhenUsed="1"/>
+    <w:lsdException w:name="List Number 5" w:semiHidden="1" w:unhideWhenUsed="1"/>
+    <w:lsdException w:name="Title" w:uiPriority="10" w:qFormat="1"/>
+    <w:lsdException w:name="Closing" w:semiHidden="1" w:unhideWhenUsed="1"/>
+    <w:lsdException w:name="Signature" w:semiHidden="1" w:unhideWhenUsed="1"/>
+    <w:lsdException w:name="Default Paragraph Font" w:semiHidden="1" w:uiPriority="1" w:unhideWhenUsed="1"/>
+    <w:lsdException w:name="Body Text" w:semiHidden="1" w:unhideWhenUsed="1"/>
+    <w:lsdException w:name="Body Text Indent" w:semiHidden="1" w:unhideWhenUsed="1"/>
+    <w:lsdException w:name="List Continue" w:semiHidden="1" w:unhideWhenUsed="1"/>
+    <w:lsdException w:name="List Continue 2" w:semiHidden="1" w:unhideWhenUsed="1"/>
+    <w:lsdException w:name="List Continue 3" w:semiHidden="1" w:unhideWhenUsed="1"/>
+    <w:lsdException w:name="List Continue 4" w:semiHidden="1" w:unhideWhenUsed="1"/>
+    <w:lsdException w:name="List Continue 5" w:semiHidden="1" w:unhideWhenUsed="1"/>
+    <w:lsdException w:name="Message Header" w:semiHidden="1" w:unhideWhenUsed="1"/>
+    <w:lsdException w:name="Subtitle" w:uiPriority="11" w:qFormat="1"/>
+    <w:lsdException w:name="Salutation" w:semiHidden="1" w:unhideWhenUsed="1"/>
+    <w:lsdException w:name="Date" w:semiHidden="1" w:unhideWhenUsed="1"/>
+    <w:lsdException w:name="Body Text First Indent" w:semiHidden="1" w:unhideWhenUsed="1"/>
+    <w:lsdException w:name="Body Text First Indent 2" w:semiHidden="1" w:unhideWhenUsed="1"/>
+    <w:lsdException w:name="Note Heading" w:semiHidden="1" w:unhideWhenUsed="1"/>
+    <w:lsdException w:name="Body Text 2" w:semiHidden="1" w:unhideWhenUsed="1"/>
+    <w:lsdException w:name="Body Text 3" w:semiHidden="1" w:unhideWhenUsed="1"/>
+    <w:lsdException w:name="Body Text Indent 2" w:semiHidden="1" w:unhideWhenUsed="1"/>
+    <w:lsdException w:name="Body Text Indent 3" w:semiHidden="1" w:unhideWhenUsed="1"/>
+    <w:lsdException w:name="Block Text" w:semiHidden="1" w:unhideWhenUsed="1"/>
+    <w:lsdException w:name="Hyperlink" w:semiHidden="1" w:unhideWhenUsed="1"/>
+    <w:lsdException w:name="FollowedHyperlink" w:semiHidden="1" w:unhideWhenUsed="1"/>
+    <w:lsdException w:name="Strong" w:uiPriority="22" w:qFormat="1"/>
+    <w:lsdException w:name="Emphasis" w:uiPriority="20" w:qFormat="1"/>
+    <w:lsdException w:name="Document Map" w:semiHidden="1" w:unhideWhenUsed="1"/>
+    <w:lsdException w:name="Plain Text" w:semiHidden="1" w:unhideWhenUsed="1"/>
+    <w:lsdException w:name="E-mail Signature" w:semiHidden="1" w:unhideWhenUsed="1"/>
+    <w:lsdException w:name="HTML Top of Form" w:semiHidden="1" w:unhideWhenUsed="1"/>
+    <w:lsdException w:name="HTML Bottom of Form" w:semiHidden="1" w:unhideWhenUsed="1"/>
+    <w:lsdException w:name="Normal (Web)" w:semiHidden="1" w:unhideWhenUsed="1"/>
+    <w:lsdException w:name="HTML Acronym" w:semiHidden="1" w:unhideWhenUsed="1"/>
+    <w:lsdException w:name="HTML Address" w:semiHidden="1" w:unhideWhenUsed="1"/>
+    <w:lsdException w:name="HTML Cite" w:semiHidden="1" w:unhideWhenUsed="1"/>
+    <w:lsdException w:name="HTML Code" w:semiHidden="1" w:unhideWhenUsed="1"/>
+    <w:lsdException w:name="HTML Definition" w:semiHidden="1" w:unhideWhenUsed="1"/>
+    <w:lsdException w:name="HTML Keyboard" w:semiHidden="1" w:unhideWhenUsed="1"/>
+    <w:lsdException w:name="HTML Preformatted" w:semiHidden="1" w:unhideWhenUsed="1"/>
+    <w:lsdException w:name="HTML Sample" w:semiHidden="1" w:unhideWhenUsed="1"/>
+    <w:lsdException w:name="HTML Typewriter" w:semiHidden="1" w:unhideWhenUsed="1"/>
+    <w:lsdException w:name="HTML Variable" w:semiHidden="1" w:unhideWhenUsed="1"/>
+    <w:lsdException w:name="Normal Table" w:semiHidden="1" w:unhideWhenUsed="1"/>
+    <w:lsdException w:name="annotation subject" w:semiHidden="1" w:unhideWhenUsed="1"/>
+    <w:lsdException w:name="No List" w:semiHidden="1" w:unhideWhenUsed="1"/>
+    <w:lsdException w:name="Outline List 1" w:semiHidden="1" w:unhideWhenUsed="1"/>
+    <w:lsdException w:name="Outline List 2" w:semiHidden="1" w:unhideWhenUsed="1"/>
+    <w:lsdException w:name="Outline List 3" w:semiHidden="1" w:unhideWhenUsed="1"/>
+    <w:lsdException w:name="Table Simple 1" w:semiHidden="1" w:unhideWhenUsed="1"/>
+    <w:lsdException w:name="Table Simple 2" w:semiHidden="1" w:unhideWhenUsed="1"/>
+    <w:lsdException w:name="Table Simple 3" w:semiHidden="1" w:unhideWhenUsed="1"/>
+    <w:lsdException w:name="Table Classic 1" w:semiHidden="1" w:unhideWhenUsed="1"/>
+    <w:lsdException w:name="Table Classic 2" w:semiHidden="1" w:unhideWhenUsed="1"/>
+    <w:lsdException w:name="Table Classic 3" w:semiHidden="1" w:unhideWhenUsed="1"/>
+    <w:lsdException w:name="Table Classic 4" w:semiHidden="1" w:unhideWhenUsed="1"/>
+    <w:lsdException w:name="Table Colorful 1" w:semiHidden="1" w:unhideWhenUsed="1"/>
+    <w:lsdException w:name="Table Colorful 2" w:semiHidden="1" w:unhideWhenUsed="1"/>
+    <w:lsdException w:name="Table Colorful 3" w:semiHidden="1" w:unhideWhenUsed="1"/>
+    <w:lsdException w:name="Table Columns 1" w:semiHidden="1" w:unhideWhenUsed="1"/>
+    <w:lsdException w:name="Table Columns 2" w:semiHidden="1" w:unhideWhenUsed="1"/>
+    <w:lsdException w:name="Table Columns 3" w:semiHidden="1" w:unhideWhenUsed="1"/>
+    <w:lsdException w:name="Table Columns 4" w:semiHidden="1" w:unhideWhenUsed="1"/>
+    <w:lsdException w:name="Table Columns 5" w:semiHidden="1" w:unhideWhenUsed="1"/>
+    <w:lsdException w:name="Table Grid 1" w:semiHidden="1" w:unhideWhenUsed="1"/>
+    <w:lsdException w:name="Table Grid 2" w:semiHidden="1" w:unhideWhenUsed="1"/>
+    <w:lsdException w:name="Table Grid 3" w:semiHidden="1" w:unhideWhenUsed="1"/>
+    <w:lsdException w:name="Table Grid 4" w:semiHidden="1" w:unhideWhenUsed="1"/>
+    <w:lsdException w:name="Table Grid 5" w:semiHidden="1" w:unhideWhenUsed="1"/>
+    <w:lsdException w:name="Table Grid 6" w:semiHidden="1" w:unhideWhenUsed="1"/>
+    <w:lsdException w:name="Table Grid 7" w:semiHidden="1" w:unhideWhenUsed="1"/>
+    <w:lsdException w:name="Table Grid 8" w:semiHidden="1" w:unhideWhenUsed="1"/>
+    <w:lsdException w:name="Table List 1" w:semiHidden="1" w:unhideWhenUsed="1"/>
+    <w:lsdException w:name="Table List 2" w:semiHidden="1" w:unhideWhenUsed="1"/>
+    <w:lsdException w:name="Table List 3" w:semiHidden="1" w:unhideWhenUsed="1"/>
+    <w:lsdException w:name="Table List 4" w:semiHidden="1" w:unhideWhenUsed="1"/>
+    <w:lsdException w:name="Table List 5" w:semiHidden="1" w:unhideWhenUsed="1"/>
+    <w:lsdException w:name="Table List 6" w:semiHidden="1" w:unhideWhenUsed="1"/>
+    <w:lsdException w:name="Table List 7" w:semiHidden="1" w:unhideWhenUsed="1"/>
+    <w:lsdException w:name="Table List 8" w:semiHidden="1" w:unhideWhenUsed="1"/>
+    <w:lsdException w:name="Table 3D effects 1" w:semiHidden="1" w:unhideWhenUsed="1"/>
+    <w:lsdException w:name="Table 3D effects 2" w:semiHidden="1" w:unhideWhenUsed="1"/>
+    <w:lsdException w:name="Table 3D effects 3" w:semiHidden="1" w:unhideWhenUsed="1"/>
+    <w:lsdException w:name="Table Contemporary" w:semiHidden="1" w:unhideWhenUsed="1"/>
+    <w:lsdException w:name="Table Elegant" w:semiHidden="1" w:unhideWhenUsed="1"/>
+    <w:lsdException w:name="Table Professional" w:semiHidden="1" w:unhideWhenUsed="1"/>
+    <w:lsdException w:name="Table Subtle 1" w:semiHidden="1" w:unhideWhenUsed="1"/>
+    <w:lsdException w:name="Table Subtle 2" w:semiHidden="1" w:unhideWhenUsed="1"/>
+    <w:lsdException w:name="Table Web 1" w:semiHidden="1" w:unhideWhenUsed="1"/>
+    <w:lsdException w:name="Table Web 2" w:semiHidden="1" w:unhideWhenUsed="1"/>
+    <w:lsdException w:name="Table Web 3" w:semiHidden="1" w:unhideWhenUsed="1"/>
+    <w:lsdException w:name="Balloon Text" w:semiHidden="1" w:unhideWhenUsed="1"/>
+    <w:lsdException w:name="Table Grid" w:uiPriority="39"/>
+    <w:lsdException w:name="Table Theme" w:semiHidden="1" w:unhideWhenUsed="1"/>
+    <w:lsdException w:name="Placeholder Text" w:semiHidden="1"/>
+    <w:lsdException w:name="No Spacing" w:uiPriority="1" w:qFormat="1"/>
+    <w:lsdException w:name="Light Shading" w:uiPriority="60"/>
+    <w:lsdException w:name="Light List" w:uiPriority="61"/>
+    <w:lsdException w:name="Light Grid" w:uiPriority="62"/>
+    <w:lsdException w:name="Medium Shading 1" w:uiPriority="63"/>
+    <w:lsdException w:name="Medium Shading 2" w:uiPriority="64"/>
+    <w:lsdException w:name="Medium List 1" w:uiPriority="65"/>
+    <w:lsdException w:name="Medium List 2" w:uiPriority="66"/>
+    <w:lsdException w:name="Medium Grid 1" w:uiPriority="67"/>
+    <w:lsdException w:name="Medium Grid 2" w:uiPriority="68"/>
+    <w:lsdException w:name="Medium Grid 3" w:uiPriority="69"/>
+    <w:lsdException w:name="Dark List" w:uiPriority="70"/>
+    <w:lsdException w:name="Colorful Shading" w:uiPriority="71"/>
+    <w:lsdException w:name="Colorful List" w:uiPriority="72"/>
+    <w:lsdException w:name="Colorful Grid" w:uiPriority="73"/>
+    <w:lsdException w:name="Light Shading Accent 1" w:uiPriority="60"/>
+    <w:lsdException w:name="Light List Accent 1" w:uiPriority="61"/>
+    <w:lsdException w:name="Light Grid Accent 1" w:uiPriority="62"/>
+    <w:lsdException w:name="Medium Shading 1 Accent 1" w:uiPriority="63"/>
+    <w:lsdException w:name="Medium Shading 2 Accent 1" w:uiPriority="64"/>
+    <w:lsdException w:name="Medium List 1 Accent 1" w:uiPriority="65"/>
+    <w:lsdException w:name="Revision" w:semiHidden="1"/>
+    <w:lsdException w:name="List Paragraph" w:uiPriority="34" w:qFormat="1"/>
+    <w:lsdException w:name="Quote" w:uiPriority="29" w:qFormat="1"/>
+    <w:lsdException w:name="Intense Quote" w:uiPriority="30" w:qFormat="1"/>
+    <w:lsdException w:name="Medium List 2 Accent 1" w:uiPriority="66"/>
+    <w:lsdException w:name="Medium Grid 1 Accent 1" w:uiPriority="67"/>
+    <w:lsdException w:name="Medium Grid 2 Accent 1" w:uiPriority="68"/>
+    <w:lsdException w:name="Medium Grid 3 Accent 1" w:uiPriority="69"/>
+    <w:lsdException w:name="Dark List Accent 1" w:uiPriority="70"/>
+    <w:lsdException w:name="Colorful Shading Accent 1" w:uiPriority="71"/>
+    <w:lsdException w:name="Colorful List Accent 1" w:uiPriority="72"/>
+    <w:lsdException w:name="Colorful Grid Accent 1" w:uiPriority="73"/>
+    <w:lsdException w:name="Light Shading Accent 2" w:uiPriority="60"/>
+    <w:lsdException w:name="Light List Accent 2" w:uiPriority="61"/>
+    <w:lsdException w:name="Light Grid Accent 2" w:uiPriority="62"/>
+    <w:lsdException w:name="Medium Shading 1 Accent 2" w:uiPriority="63"/>
+    <w:lsdException w:name="Medium Shading 2 Accent 2" w:uiPriority="64"/>
+    <w:lsdException w:name="Medium List 1 Accent 2" w:uiPriority="65"/>
+    <w:lsdException w:name="Medium List 2 Accent 2" w:uiPriority="66"/>
+    <w:lsdException w:name="Medium Grid 1 Accent 2" w:uiPriority="67"/>
+    <w:lsdException w:name="Medium Grid 2 Accent 2" w:uiPriority="68"/>
+    <w:lsdException w:name="Medium Grid 3 Accent 2" w:uiPriority="69"/>
+    <w:lsdException w:name="Dark List Accent 2" w:uiPriority="70"/>
+    <w:lsdException w:name="Colorful Shading Accent 2" w:uiPriority="71"/>
+    <w:lsdException w:name="Colorful List Accent 2" w:uiPriority="72"/>
+    <w:lsdException w:name="Colorful Grid Accent 2" w:uiPriority="73"/>
+    <w:lsdException w:name="Light Shading Accent 3" w:uiPriority="60"/>
+    <w:lsdException w:name="Light List Accent 3" w:uiPriority="61"/>
+    <w:lsdException w:name="Light Grid Accent 3" w:uiPriority="62"/>
+    <w:lsdException w:name="Medium Shading 1 Accent 3" w:uiPriority="63"/>
+    <w:lsdException w:name="Medium Shading 2 Accent 3" w:uiPriority="64"/>
+    <w:lsdException w:name="Medium List 1 Accent 3" w:uiPriority="65"/>
+    <w:lsdException w:name="Medium List 2 Accent 3" w:uiPriority="66"/>
+    <w:lsdException w:name="Medium Grid 1 Accent 3" w:uiPriority="67"/>
+    <w:lsdException w:name="Medium Grid 2 Accent 3" w:uiPriority="68"/>
+    <w:lsdException w:name="Medium Grid 3 Accent 3" w:uiPriority="69"/>
+    <w:lsdException w:name="Dark List Accent 3" w:uiPriority="70"/>
+    <w:lsdException w:name="Colorful Shading Accent 3" w:uiPriority="71"/>
+    <w:lsdException w:name="Colorful List Accent 3" w:uiPriority="72"/>
+    <w:lsdException w:name="Colorful Grid Accent 3" w:uiPriority="73"/>
+    <w:lsdException w:name="Light Shading Accent 4" w:uiPriority="60"/>
+    <w:lsdException w:name="Light List Accent 4" w:uiPriority="61"/>
+    <w:lsdException w:name="Light Grid Accent 4" w:uiPriority="62"/>
+    <w:lsdException w:name="Medium Shading 1 Accent 4" w:uiPriority="63"/>
+    <w:lsdException w:name="Medium Shading 2 Accent 4" w:uiPriority="64"/>
+    <w:lsdException w:name="Medium List 1 Accent 4" w:uiPriority="65"/>
+    <w:lsdException w:name="Medium List 2 Accent 4" w:uiPriority="66"/>
+    <w:lsdException w:name="Medium Grid 1 Accent 4" w:uiPriority="67"/>
+    <w:lsdException w:name="Medium Grid 2 Accent 4" w:uiPriority="68"/>
+    <w:lsdException w:name="Medium Grid 3 Accent 4" w:uiPriority="69"/>
+    <w:lsdException w:name="Dark List Accent 4" w:uiPriority="70"/>
+    <w:lsdException w:name="Colorful Shading Accent 4" w:uiPriority="71"/>
+    <w:lsdException w:name="Colorful List Accent 4" w:uiPriority="72"/>
+    <w:lsdException w:name="Colorful Grid Accent 4" w:uiPriority="73"/>
+    <w:lsdException w:name="Light Shading Accent 5" w:uiPriority="60"/>
+    <w:lsdException w:name="Light List Accent 5" w:uiPriority="61"/>
+    <w:lsdException w:name="Light Grid Accent 5" w:uiPriority="62"/>
+    <w:lsdException w:name="Medium Shading 1 Accent 5" w:uiPriority="63"/>
+    <w:lsdException w:name="Medium Shading 2 Accent 5" w:uiPriority="64"/>
+    <w:lsdException w:name="Medium List 1 Accent 5" w:uiPriority="65"/>
+    <w:lsdException w:name="Medium List 2 Accent 5" w:uiPriority="66"/>
+    <w:lsdException w:name="Medium Grid 1 Accent 5" w:uiPriority="67"/>
+    <w:lsdException w:name="Medium Grid 2 Accent 5" w:uiPriority="68"/>
+    <w:lsdException w:name="Medium Grid 3 Accent 5" w:uiPriority="69"/>
+    <w:lsdException w:name="Dark List Accent 5" w:uiPriority="70"/>
+    <w:lsdException w:name="Colorful Shading Accent 5" w:uiPriority="71"/>
+    <w:lsdException w:name="Colorful List Accent 5" w:uiPriority="72"/>
+    <w:lsdException w:name="Colorful Grid Accent 5" w:uiPriority="73"/>
+    <w:lsdException w:name="Light Shading Accent 6" w:uiPriority="60"/>
+    <w:lsdException w:name="Light List Accent 6" w:uiPriority="61"/>
+    <w:lsdException w:name="Light Grid Accent 6" w:uiPriority="62"/>
+    <w:lsdException w:name="Medium Shading 1 Accent 6" w:uiPriority="63"/>
+    <w:lsdException w:name="Medium Shading 2 Accent 6" w:uiPriority="64"/>
+    <w:lsdException w:name="Medium List 1 Accent 6" w:uiPriority="65"/>
+    <w:lsdException w:name="Medium List 2 Accent 6" w:uiPriority="66"/>
+    <w:lsdException w:name="Medium Grid 1 Accent 6" w:uiPriority="67"/>
+    <w:lsdException w:name="Medium Grid 2 Accent 6" w:uiPriority="68"/>
+    <w:lsdException w:name="Medium Grid 3 Accent 6" w:uiPriority="69"/>
+    <w:lsdException w:name="Dark List Accent 6" w:uiPriority="70"/>
+    <w:lsdException w:name="Colorful Shading Accent 6" w:uiPriority="71"/>
+    <w:lsdException w:name="Colorful List Accent 6" w:uiPriority="72"/>
+    <w:lsdException w:name="Colorful Grid Accent 6" w:uiPriority="73"/>
+    <w:lsdException w:name="Subtle Emphasis" w:uiPriority="19" w:qFormat="1"/>
+    <w:lsdException w:name="Intense Emphasis" w:uiPriority="21" w:qFormat="1"/>
+    <w:lsdException w:name="Subtle Reference" w:uiPriority="31" w:qFormat="1"/>
+    <w:lsdException w:name="Intense Reference" w:uiPriority="32" w:qFormat="1"/>
+    <w:lsdException w:name="Book Title" w:uiPriority="33" w:qFormat="1"/>
+    <w:lsdException w:name="Bibliography" w:semiHidden="1" w:uiPriority="37" w:unhideWhenUsed="1"/>
+    <w:lsdException w:name="TOC Heading" w:semiHidden="1" w:uiPriority="39" w:unhideWhenUsed="1" w:qFormat="1"/>
+    <w:lsdException w:name="Plain Table 1" w:uiPriority="41"/>
+    <w:lsdException w:name="Plain Table 2" w:uiPriority="42"/>
+    <w:lsdException w:name="Plain Table 3" w:uiPriority="43"/>
+    <w:lsdException w:name="Plain Table 4" w:uiPriority="44"/>
+    <w:lsdException w:name="Plain Table 5" w:uiPriority="45"/>
+    <w:lsdException w:name="Grid Table Light" w:uiPriority="40"/>
+    <w:lsdException w:name="Grid Table 1 Light" w:uiPriority="46"/>
+    <w:lsdException w:name="Grid Table 2" w:uiPriority="47"/>
+    <w:lsdException w:name="Grid Table 3" w:uiPriority="48"/>
+    <w:lsdException w:name="Grid Table 4" w:uiPriority="49"/>
+    <w:lsdException w:name="Grid Table 5 Dark" w:uiPriority="50"/>
+    <w:lsdException w:name="Grid Table 6 Colorful" w:uiPriority="51"/>
+    <w:lsdException w:name="Grid Table 7 Colorful" w:uiPriority="52"/>
+    <w:lsdException w:name="Grid Table 1 Light Accent 1" w:uiPriority="46"/>
+    <w:lsdException w:name="Grid Table 2 Accent 1" w:uiPriority="47"/>
+    <w:lsdException w:name="Grid Table 3 Accent 1" w:uiPriority="48"/>
+    <w:lsdException w:name="Grid Table 4 Accent 1" w:uiPriority="49"/>
+    <w:lsdException w:name="Grid Table 5 Dark Accent 1" w:uiPriority="50"/>
+    <w:lsdException w:name="Grid Table 6 Colorful Accent 1" w:uiPriority="51"/>
+    <w:lsdException w:name="Grid Table 7 Colorful Accent 1" w:uiPriority="52"/>
+    <w:lsdException w:name="Grid Table 1 Light Accent 2" w:uiPriority="46"/>
+    <w:lsdException w:name="Grid Table 2 Accent 2" w:uiPriority="47"/>
+    <w:lsdException w:name="Grid Table 3 Accent 2" w:uiPriority="48"/>
+    <w:lsdException w:name="Grid Table 4 Accent 2" w:uiPriority="49"/>
+    <w:lsdException w:name="Grid Table 5 Dark Accent 2" w:uiPriority="50"/>
+    <w:lsdException w:name="Grid Table 6 Colorful Accent 2" w:uiPriority="51"/>
+    <w:lsdException w:name="Grid Table 7 Colorful Accent 2" w:uiPriority="52"/>
+    <w:lsdException w:name="Grid Table 1 Light Accent 3" w:uiPriority="46"/>
+    <w:lsdException w:name="Grid Table 2 Accent 3" w:uiPriority="47"/>
+    <w:lsdException w:name="Grid Table 3 Accent 3" w:uiPriority="48"/>
+    <w:lsdException w:name="Grid Table 4 Accent 3" w:uiPriority="49"/>
+    <w:lsdException w:name="Grid Table 5 Dark Accent 3" w:uiPriority="50"/>
+    <w:lsdException w:name="Grid Table 6 Colorful Accent 3" w:uiPriority="51"/>
+    <w:lsdException w:name="Grid Table 7 Colorful Accent 3" w:uiPriority="52"/>
+    <w:lsdException w:name="Grid Table 1 Light Accent 4" w:uiPriority="46"/>
+    <w:lsdException w:name="Grid Table 2 Accent 4" w:uiPriority="47"/>
+    <w:lsdException w:name="Grid Table 3 Accent 4" w:uiPriority="48"/>
+    <w:lsdException w:name="Grid Table 4 Accent 4" w:uiPriority="49"/>
+    <w:lsdException w:name="Grid Table 5 Dark Accent 4" w:uiPriority="50"/>
+    <w:lsdException w:name="Grid Table 6 Colorful Accent 4" w:uiPriority="51"/>
+    <w:lsdException w:name="Grid Table 7 Colorful Accent 4" w:uiPriority="52"/>
+    <w:lsdException w:name="Grid Table 1 Light Accent 5" w:uiPriority="46"/>
+    <w:lsdException w:name="Grid Table 2 Accent 5" w:uiPriority="47"/>
+    <w:lsdException w:name="Grid Table 3 Accent 5" w:uiPriority="48"/>
+    <w:lsdException w:name="Grid Table 4 Accent 5" w:uiPriority="49"/>
+    <w:lsdException w:name="Grid Table 5 Dark Accent 5" w:uiPriority="50"/>
+    <w:lsdException w:name="Grid Table 6 Colorful Accent 5" w:uiPriority="51"/>
+    <w:lsdException w:name="Grid Table 7 Colorful Accent 5" w:uiPriority="52"/>
+    <w:lsdException w:name="Grid Table 1 Light Accent 6" w:uiPriority="46"/>
+    <w:lsdException w:name="Grid Table 2 Accent 6" w:uiPriority="47"/>
+    <w:lsdException w:name="Grid Table 3 Accent 6" w:uiPriority="48"/>
+    <w:lsdException w:name="Grid Table 4 Accent 6" w:uiPriority="49"/>
+    <w:lsdException w:name="Grid Table 5 Dark Accent 6" w:uiPriority="50"/>
+    <w:lsdException w:name="Grid Table 6 Colorful Accent 6" w:uiPriority="51"/>
+    <w:lsdException w:name="Grid Table 7 Colorful Accent 6" w:uiPriority="52"/>
+    <w:lsdException w:name="List Table 1 Light" w:uiPriority="46"/>
+    <w:lsdException w:name="List Table 2" w:uiPriority="47"/>
+    <w:lsdException w:name="List Table 3" w:uiPriority="48"/>
+    <w:lsdException w:name="List Table 4" w:uiPriority="49"/>
+    <w:lsdException w:name="List Table 5 Dark" w:uiPriority="50"/>
+    <w:lsdException w:name="List Table 6 Colorful" w:uiPriority="51"/>
+    <w:lsdException w:name="List Table 7 Colorful" w:uiPriority="52"/>
+    <w:lsdException w:name="List Table 1 Light Accent 1" w:uiPriority="46"/>
+    <w:lsdException w:name="List Table 2 Accent 1" w:uiPriority="47"/>
+    <w:lsdException w:name="List Table 3 Accent 1" w:uiPriority="48"/>
+    <w:lsdException w:name="List Table 4 Accent 1" w:uiPriority="49"/>
+    <w:lsdException w:name="List Table 5 Dark Accent 1" w:uiPriority="50"/>
+    <w:lsdException w:name="List Table 6 Colorful Accent 1" w:uiPriority="51"/>
+    <w:lsdException w:name="List Table 7 Colorful Accent 1" w:uiPriority="52"/>
+    <w:lsdException w:name="List Table 1 Light Accent 2" w:uiPriority="46"/>
+    <w:lsdException w:name="List Table 2 Accent 2" w:uiPriority="47"/>
+    <w:lsdException w:name="List Table 3 Accent 2" w:uiPriority="48"/>
+    <w:lsdException w:name="List Table 4 Accent 2" w:uiPriority="49"/>
+    <w:lsdException w:name="List Table 5 Dark Accent 2" w:uiPriority="50"/>
+    <w:lsdException w:name="List Table 6 Colorful Accent 2" w:uiPriority="51"/>
+    <w:lsdException w:name="List Table 7 Colorful Accent 2" w:uiPriority="52"/>
+    <w:lsdException w:name="List Table 1 Light Accent 3" w:uiPriority="46"/>
+    <w:lsdException w:name="List Table 2 Accent 3" w:uiPriority="47"/>
+    <w:lsdException w:name="List Table 3 Accent 3" w:uiPriority="48"/>
+    <w:lsdException w:name="List Table 4 Accent 3" w:uiPriority="49"/>
+    <w:lsdException w:name="List Table 5 Dark Accent 3" w:uiPriority="50"/>
+    <w:lsdException w:name="List Table 6 Colorful Accent 3" w:uiPriority="51"/>
+    <w:lsdException w:name="List Table 7 Colorful Accent 3" w:uiPriority="52"/>
+    <w:lsdException w:name="List Table 1 Light Accent 4" w:uiPriority="46"/>
+    <w:lsdException w:name="List Table 2 Accent 4" w:uiPriority="47"/>
+    <w:lsdException w:name="List Table 3 Accent 4" w:uiPriority="48"/>
+    <w:lsdException w:name="List Table 4 Accent 4" w:uiPriority="49"/>
+    <w:lsdException w:name="List Table 5 Dark Accent 4" w:uiPriority="50"/>
+    <w:lsdException w:name="List Table 6 Colorful Accent 4" w:uiPriority="51"/>
+    <w:lsdException w:name="List Table 7 Colorful Accent 4" w:uiPriority="52"/>
+    <w:lsdException w:name="List Table 1 Light Accent 5" w:uiPriority="46"/>
+    <w:lsdException w:name="List Table 2 Accent 5" w:uiPriority="47"/>
+    <w:lsdException w:name="List Table 3 Accent 5" w:uiPriority="48"/>
+    <w:lsdException w:name="List Table 4 Accent 5" w:uiPriority="49"/>
+    <w:lsdException w:name="List Table 5 Dark Accent 5" w:uiPriority="50"/>
+    <w:lsdException w:name="List Table 6 Colorful Accent 5" w:uiPriority="51"/>
+    <w:lsdException w:name="List Table 7 Colorful Accent 5" w:uiPriority="52"/>
+    <w:lsdException w:name="List Table 1 Light Accent 6" w:uiPriority="46"/>
+    <w:lsdException w:name="List Table 2 Accent 6" w:uiPriority="47"/>
+    <w:lsdException w:name="List Table 3 Accent 6" w:uiPriority="48"/>
+    <w:lsdException w:name="List Table 4 Accent 6" w:uiPriority="49"/>
+    <w:lsdException w:name="List Table 5 Dark Accent 6" w:uiPriority="50"/>
+    <w:lsdException w:name="List Table 6 Colorful Accent 6" w:uiPriority="51"/>
+    <w:lsdException w:name="List Table 7 Colorful Accent 6" w:uiPriority="52"/>
+    <w:lsdException w:name="Mention" w:semiHidden="1" w:unhideWhenUsed="1"/>
+    <w:lsdException w:name="Smart Hyperlink" w:semiHidden="1" w:unhideWhenUsed="1"/>
+    <w:lsdException w:name="Hashtag" w:semiHidden="1" w:unhideWhenUsed="1"/>
+    <w:lsdException w:name="Unresolved Mention" w:semiHidden="1" w:unhideWhenUsed="1"/>
+  </w:latentStyles>
+  <w:style w:type="paragraph" w:default="1" w:styleId="Normal">
+    <w:name w:val="Normal"/>
+    <w:qFormat/>
+  </w:style>
+  <w:style w:type="character" w:default="1" w:styleId="Policepardfaut">
+    <w:name w:val="Default Paragraph Font"/>
+    <w:uiPriority w:val="1"/>
+    <w:semiHidden/>
+    <w:unhideWhenUsed/>
+  </w:style>
+  <w:style w:type="table" w:default="1" w:styleId="TableauNormal">
+    <w:name w:val="Normal Table"/>
+    <w:uiPriority w:val="99"/>
+    <w:semiHidden/>
+    <w:unhideWhenUsed/>
+    <w:tblPr>
+      <w:tblInd w:w="0" w:type="dxa"/>
+      <w:tblCellMar>
+        <w:top w:w="0" w:type="dxa"/>
+        <w:left w:w="108" w:type="dxa"/>
+        <w:bottom w:w="0" w:type="dxa"/>
+        <w:right w:w="108" w:type="dxa"/>
+      </w:tblCellMar>
+    </w:tblPr>
+  </w:style>
+  <w:style w:type="numbering" w:default="1" w:styleId="Aucuneliste">
+    <w:name w:val="No List"/>
+    <w:uiPriority w:val="99"/>
+    <w:semiHidden/>
+    <w:unhideWhenUsed/>
+  </w:style>
+  <w:style w:type="paragraph" w:customStyle="1" w:styleId="5E589AB4A230485FB9ECA41733549665">
+    <w:name w:val="5E589AB4A230485FB9ECA41733549665"/>
+    <w:rsid w:val="004455E8"/>
+  </w:style>
+</w:styles>
+</file>
+
+<file path=word/glossary/webSettings.xml><?xml version="1.0" encoding="utf-8"?>
+<w:webSettings xmlns:mc="http://schemas.openxmlformats.org/markup-compatibility/2006" xmlns:r="http://schemas.openxmlformats.org/officeDocument/2006/relationships" xmlns:w="http://schemas.openxmlformats.org/wordprocessingml/2006/main" xmlns:w14="http://schemas.microsoft.com/office/word/2010/wordml" xmlns:w15="http://schemas.microsoft.com/office/word/2012/wordml" xmlns:w16se="http://schemas.microsoft.com/office/word/2015/wordml/symex" mc:Ignorable="w14 w15 w16se">
+  <w:optimizeForBrowser/>
+  <w:allowPNG/>
+</w:webSettings>
 </file>
 
 <file path=word/theme/theme1.xml><?xml version="1.0" encoding="utf-8"?>
@@ -10724,7 +11478,7 @@
 </file>
 
 <file path=customXml/itemProps2.xml><?xml version="1.0" encoding="utf-8"?>
-<ds:datastoreItem xmlns:ds="http://schemas.openxmlformats.org/officeDocument/2006/customXml" ds:itemID="{09952D25-2554-49AB-BDDE-B4E02F3FC74F}">
+<ds:datastoreItem xmlns:ds="http://schemas.openxmlformats.org/officeDocument/2006/customXml" ds:itemID="{2953EC75-FF39-45AB-A4BF-9A2A18481C7C}">
   <ds:schemaRefs>
     <ds:schemaRef ds:uri="http://schemas.openxmlformats.org/officeDocument/2006/bibliography"/>
   </ds:schemaRefs>

</xml_diff>